<commit_message>
09. Usuários e Outros Stakeholders.docx
</commit_message>
<xml_diff>
--- a/09. Usuários e Outros Stakeholders.docx
+++ b/09. Usuários e Outros Stakeholders.docx
@@ -8,7 +8,9 @@
         <w:pStyle w:val="Ttulo"/>
       </w:pPr>
       <w:bookmarkStart w:id="0" w:name="_20nng0by20" w:colFirst="0" w:colLast="0"/>
+      <w:bookmarkStart w:id="1" w:name="_GoBack"/>
       <w:bookmarkEnd w:id="0"/>
+      <w:bookmarkEnd w:id="1"/>
       <w:r>
         <w:t>Usuários e Outros Stakeholders</w:t>
       </w:r>
@@ -123,7 +125,7 @@
               <w:t xml:space="preserve">Usará o novo sistema </w:t>
             </w:r>
             <w:r>
-              <w:t>ERP</w:t>
+              <w:t>SCMK</w:t>
             </w:r>
             <w:r>
               <w:t>, para:</w:t>
@@ -243,7 +245,7 @@
               <w:t xml:space="preserve">Usará o novo sistema </w:t>
             </w:r>
             <w:r>
-              <w:t>ERP</w:t>
+              <w:t>SCMK</w:t>
             </w:r>
             <w:r>
               <w:t>, para:</w:t>
@@ -335,7 +337,7 @@
               <w:t xml:space="preserve">Usará o novo sistema </w:t>
             </w:r>
             <w:r>
-              <w:t>ERP</w:t>
+              <w:t>SCMK</w:t>
             </w:r>
             <w:r>
               <w:t>, para:</w:t>
@@ -564,8 +566,6 @@
             <w:r>
               <w:t>Terão papel indispensável nas manutenções que deverão ser realizadas para que o sistema funcione adequadamente.</w:t>
             </w:r>
-            <w:bookmarkStart w:id="1" w:name="_GoBack"/>
-            <w:bookmarkEnd w:id="1"/>
           </w:p>
         </w:tc>
       </w:tr>
@@ -1815,8 +1815,20 @@
   <a:extraClrSchemeLst/>
   <a:extLst>
     <a:ext uri="{05A4C25C-085E-4340-85A3-A5531E510DB2}">
-      <thm15:themeFamily xmlns:thm15="http://schemas.microsoft.com/office/thememl/2012/main" xmlns="" name="Office Theme" id="{62F939B6-93AF-4DB8-9C6B-D6C7DFDC589F}" vid="{4A3C46E8-61CC-4603-A589-7422A47A8E4A}"/>
+      <thm15:themeFamily xmlns="" xmlns:thm15="http://schemas.microsoft.com/office/thememl/2012/main" name="Office Theme" id="{62F939B6-93AF-4DB8-9C6B-D6C7DFDC589F}" vid="{4A3C46E8-61CC-4603-A589-7422A47A8E4A}"/>
     </a:ext>
   </a:extLst>
 </a:theme>
+</file>
+
+<file path=customXml/item1.xml><?xml version="1.0" encoding="utf-8"?>
+<b:Sources xmlns:b="http://schemas.openxmlformats.org/officeDocument/2006/bibliography" xmlns="http://schemas.openxmlformats.org/officeDocument/2006/bibliography" SelectedStyle="\APA.XSL" StyleName="APA"/>
+</file>
+
+<file path=customXml/itemProps1.xml><?xml version="1.0" encoding="utf-8"?>
+<ds:datastoreItem xmlns:ds="http://schemas.openxmlformats.org/officeDocument/2006/customXml" ds:itemID="{1451AE19-68E2-42B0-8345-56E5F82FCEA8}">
+  <ds:schemaRefs>
+    <ds:schemaRef ds:uri="http://schemas.openxmlformats.org/officeDocument/2006/bibliography"/>
+  </ds:schemaRefs>
+</ds:datastoreItem>
 </file>
</xml_diff>